<commit_message>
Comecei a colocar o texto sobre mim, acrescentei uma foto minha e criei uma página principal para acessar o site sobre mim
</commit_message>
<xml_diff>
--- a/Planejamento.docx
+++ b/Planejamento.docx
@@ -9,12 +9,58 @@
     </w:p>
     <w:p>
       <w:r>
-        <w:t>Na parte de falar sobre mim, contar um pouco sobre a minha história, sobre minha infância, minha adolescência e minha vida adulta até o momento, falar sobre minha família, meus hobbies, minha namorada e etc.</w:t>
-      </w:r>
+        <w:t xml:space="preserve">Na parte de falar sobre mim, contar um pouco sobre a minha história, sobre minha infância, minha adolescência e minha vida adulta até o momento, falar sobre minha família, meus hobbies, minha </w:t>
+      </w:r>
+      <w:proofErr w:type="gramStart"/>
+      <w:r>
+        <w:t>namorada e etc.</w:t>
+      </w:r>
+      <w:proofErr w:type="gramEnd"/>
     </w:p>
     <w:p>
       <w:r>
-        <w:t>Colocar um menu com a página home, sobre mim, meus hobbies, minha família e minha namorada com cada um desses títulos quando clicados leva até a parte do site do qual vai estar determinado assnto.</w:t>
+        <w:t xml:space="preserve">Colocar um menu com a página home, sobre mim, meus hobbies, minha família e minha namorada com cada um desses títulos quando clicados leva até a parte do site do qual vai estar determinado </w:t>
+      </w:r>
+      <w:proofErr w:type="spellStart"/>
+      <w:r>
+        <w:t>assnto</w:t>
+      </w:r>
+      <w:proofErr w:type="spellEnd"/>
+      <w:r>
+        <w:t>.</w:t>
+      </w:r>
+    </w:p>
+    <w:p/>
+    <w:p/>
+    <w:p>
+      <w:r>
+        <w:t xml:space="preserve">Sobre mim: </w:t>
+      </w:r>
+    </w:p>
+    <w:p>
+      <w:r>
+        <w:t>M</w:t>
+      </w:r>
+      <w:r>
+        <w:t xml:space="preserve">eu nome é Pedro, tenho 20 anos, nasci e cresci em Itapira interior de São Paulo. </w:t>
+      </w:r>
+      <w:r>
+        <w:t>S</w:t>
+      </w:r>
+      <w:r>
+        <w:t>ou uma pessoa muito feliz, gosto de passar meu tempo livre com minha família, namorada e amigos,</w:t>
+      </w:r>
+      <w:r>
+        <w:t xml:space="preserve"> e</w:t>
+      </w:r>
+      <w:r>
+        <w:t xml:space="preserve"> </w:t>
+      </w:r>
+      <w:r>
+        <w:t>a</w:t>
+      </w:r>
+      <w:r>
+        <w:t>os finais de semana gosto de jogar futebol e fazer trilha de moto com meu pai.</w:t>
       </w:r>
     </w:p>
     <w:sectPr>

</xml_diff>